<commit_message>
Docx reader test: Add an emphasized space to normalize test.
This should be ignored, so the output should be the same as the previous
test.
</commit_message>
<xml_diff>
--- a/tests/docx.normalize.docx
+++ b/tests/docx.normalize.docx
@@ -1,382 +1,7 @@
 
-<file path=word/document.xml><?xml version="1.0" encoding="utf-8"?>
-<w:document xmlns:wpc="http://schemas.microsoft.com/office/word/2010/wordprocessingCanvas" xmlns:mo="http://schemas.microsoft.com/office/mac/office/2008/main" xmlns:mc="http://schemas.openxmlformats.org/markup-compatibility/2006" xmlns:mv="urn:schemas-microsoft-com:mac:vml" xmlns:o="urn:schemas-microsoft-com:office:office" xmlns:r="http://schemas.openxmlformats.org/officeDocument/2006/relationships" xmlns:m="http://schemas.openxmlformats.org/officeDocument/2006/math" xmlns:v="urn:schemas-microsoft-com:vml" xmlns:wp14="http://schemas.microsoft.com/office/word/2010/wordprocessingDrawing" xmlns:wp="http://schemas.openxmlformats.org/drawingml/2006/wordprocessingDrawing" xmlns:w10="urn:schemas-microsoft-com:office:word" xmlns:w="http://schemas.openxmlformats.org/wordprocessingml/2006/main" xmlns:w14="http://schemas.microsoft.com/office/word/2010/wordml" xmlns:wpg="http://schemas.microsoft.com/office/word/2010/wordprocessingGroup" xmlns:wpi="http://schemas.microsoft.com/office/word/2010/wordprocessingInk" xmlns:wne="http://schemas.microsoft.com/office/word/2006/wordml" xmlns:wps="http://schemas.microsoft.com/office/word/2010/wordprocessingShape" mc:Ignorable="w14 wp14">
-  <w:body>
-    <w:p>
-      <w:pPr>
-        <w:rPr>
-          <w:rFonts w:ascii="Calibri" w:hAnsi="Calibri" w:cs="Big Caslon"/>
-        </w:rPr>
-      </w:pPr>
-      <w:r>
-        <w:t>T</w:t>
-      </w:r>
-      <w:r>
-        <w:rPr>
-          <w:rFonts w:ascii="Abadi MT Condensed Extra Bold" w:hAnsi="Abadi MT Condensed Extra Bold"/>
-        </w:rPr>
-        <w:t>h</w:t>
-      </w:r>
-      <w:r>
-        <w:rPr>
-          <w:rFonts w:ascii="Abadi MT Condensed Light" w:hAnsi="Abadi MT Condensed Light"/>
-        </w:rPr>
-        <w:t>e</w:t>
-      </w:r>
-      <w:r>
-        <w:rPr>
-          <w:rFonts w:ascii="American Typewriter" w:hAnsi="American Typewriter"/>
-        </w:rPr>
-        <w:t>s</w:t>
-      </w:r>
-      <w:r>
-        <w:rPr>
-          <w:rFonts w:ascii="Andale Mono" w:hAnsi="Andale Mono"/>
-        </w:rPr>
-        <w:t xml:space="preserve">e </w:t>
-      </w:r>
-      <w:r>
-        <w:rPr>
-          <w:rFonts w:ascii="Apple Chancery" w:hAnsi="Apple Chancery" w:cs="Apple Chancery"/>
-        </w:rPr>
-        <w:t>a</w:t>
-      </w:r>
-      <w:r>
-        <w:rPr>
-          <w:rFonts w:ascii="Apple Symbols" w:hAnsi="Apple Symbols" w:cs="Apple Symbols"/>
-        </w:rPr>
-        <w:t>r</w:t>
-      </w:r>
-      <w:r>
-        <w:rPr>
-          <w:rFonts w:ascii="Arial" w:hAnsi="Arial" w:cs="Arial"/>
-        </w:rPr>
-        <w:t xml:space="preserve">e </w:t>
-      </w:r>
-      <w:r>
-        <w:rPr>
-          <w:rFonts w:ascii="Athelas Regular" w:hAnsi="Athelas Regular" w:cs="Arial"/>
-        </w:rPr>
-        <w:t>d</w:t>
-      </w:r>
-      <w:r>
-        <w:rPr>
-          <w:rFonts w:ascii="Avenir Black" w:hAnsi="Avenir Black" w:cs="Arial"/>
-        </w:rPr>
-        <w:t>i</w:t>
-      </w:r>
-      <w:r>
-        <w:rPr>
-          <w:rFonts w:ascii="Bangla MN" w:hAnsi="Bangla MN" w:cs="Arial"/>
-        </w:rPr>
-        <w:t>f</w:t>
-      </w:r>
-      <w:r>
-        <w:rPr>
-          <w:rFonts w:ascii="Baskerville" w:hAnsi="Baskerville" w:cs="Arial"/>
-        </w:rPr>
-        <w:t>f</w:t>
-      </w:r>
-      <w:r>
-        <w:rPr>
-          <w:rFonts w:ascii="Baskerville Old Face" w:hAnsi="Baskerville Old Face" w:cs="Arial"/>
-        </w:rPr>
-        <w:t>e</w:t>
-      </w:r>
-      <w:r>
-        <w:rPr>
-          <w:rFonts w:ascii="Bauhaus 93" w:hAnsi="Bauhaus 93" w:cs="Arial"/>
-        </w:rPr>
-        <w:t>r</w:t>
-      </w:r>
-      <w:r>
-        <w:rPr>
-          <w:rFonts w:ascii="Times New Roman" w:hAnsi="Times New Roman" w:cs="Times New Roman"/>
-        </w:rPr>
-        <w:t>e</w:t>
-      </w:r>
-      <w:r>
-        <w:rPr>
-          <w:rFonts w:ascii="Bernard MT Condensed" w:hAnsi="Bernard MT Condensed" w:cs="Times New Roman"/>
-        </w:rPr>
-        <w:t>n</w:t>
-      </w:r>
-      <w:r>
-        <w:rPr>
-          <w:rFonts w:ascii="Big Caslon" w:hAnsi="Big Caslon" w:cs="Big Caslon"/>
-        </w:rPr>
-        <w:t>t</w:t>
-      </w:r>
-      <w:r>
-        <w:rPr>
-          <w:rFonts w:ascii="Book Antiqua" w:hAnsi="Book Antiqua" w:cs="Big Caslon"/>
-        </w:rPr>
-        <w:t xml:space="preserve"> </w:t>
-      </w:r>
-      <w:r>
-        <w:rPr>
-          <w:rFonts w:ascii="Bookman Old Style" w:hAnsi="Bookman Old Style" w:cs="Big Caslon"/>
-        </w:rPr>
-        <w:t>f</w:t>
-      </w:r>
-      <w:r>
-        <w:rPr>
-          <w:rFonts w:ascii="Bookshelf Symbol 7" w:hAnsi="Bookshelf Symbol 7" w:cs="Big Caslon"/>
-        </w:rPr>
-        <w:t>o</w:t>
-      </w:r>
-      <w:r>
-        <w:rPr>
-          <w:rFonts w:ascii="Braggadocio" w:hAnsi="Braggadocio" w:cs="Big Caslon"/>
-        </w:rPr>
-        <w:t>n</w:t>
-      </w:r>
-      <w:r>
-        <w:rPr>
-          <w:rFonts w:ascii="Britannic Bold" w:hAnsi="Britannic Bold" w:cs="Big Caslon"/>
-        </w:rPr>
-        <w:t>t</w:t>
-      </w:r>
-      <w:r>
-        <w:rPr>
-          <w:rFonts w:ascii="Brush Script MT Italic" w:hAnsi="Brush Script MT Italic" w:cs="Big Caslon"/>
-        </w:rPr>
-        <w:t>s</w:t>
-      </w:r>
-      <w:r>
-        <w:rPr>
-          <w:rFonts w:ascii="Calibri" w:hAnsi="Calibri" w:cs="Big Caslon"/>
-        </w:rPr>
-        <w:t>.</w:t>
-      </w:r>
-    </w:p>
-    <w:p>
-      <w:pPr>
-        <w:rPr>
-          <w:rFonts w:ascii="Calibri" w:hAnsi="Calibri" w:cs="Big Caslon"/>
-        </w:rPr>
-      </w:pPr>
-    </w:p>
-    <w:p>
-      <w:pPr>
-        <w:rPr>
-          <w:rFonts w:ascii="Calibri" w:hAnsi="Calibri" w:cs="Big Caslon"/>
-          <w:b/>
-        </w:rPr>
-      </w:pPr>
-      <w:r>
-        <w:rPr>
-          <w:b/>
-        </w:rPr>
-        <w:t>T</w:t>
-      </w:r>
-      <w:r>
-        <w:rPr>
-          <w:rFonts w:ascii="Abadi MT Condensed Extra Bold" w:hAnsi="Abadi MT Condensed Extra Bold"/>
-          <w:b/>
-        </w:rPr>
-        <w:t>h</w:t>
-      </w:r>
-      <w:r>
-        <w:rPr>
-          <w:rFonts w:ascii="Abadi MT Condensed Light" w:hAnsi="Abadi MT Condensed Light"/>
-          <w:b/>
-        </w:rPr>
-        <w:t>e</w:t>
-      </w:r>
-      <w:r>
-        <w:rPr>
-          <w:rFonts w:ascii="American Typewriter" w:hAnsi="American Typewriter"/>
-          <w:b/>
-        </w:rPr>
-        <w:t>s</w:t>
-      </w:r>
-      <w:r>
-        <w:rPr>
-          <w:rFonts w:ascii="Andale Mono" w:hAnsi="Andale Mono"/>
-          <w:b/>
-        </w:rPr>
-        <w:t xml:space="preserve">e </w:t>
-      </w:r>
-      <w:r>
-        <w:rPr>
-          <w:rFonts w:ascii="Apple Chancery" w:hAnsi="Apple Chancery" w:cs="Apple Chancery"/>
-          <w:b/>
-          <w:i/>
-        </w:rPr>
-        <w:t>a</w:t>
-      </w:r>
-      <w:r>
-        <w:rPr>
-          <w:rFonts w:ascii="Apple Symbols" w:hAnsi="Apple Symbols" w:cs="Apple Symbols"/>
-          <w:b/>
-          <w:i/>
-        </w:rPr>
-        <w:t>r</w:t>
-      </w:r>
-      <w:r>
-        <w:rPr>
-          <w:rFonts w:ascii="Arial" w:hAnsi="Arial" w:cs="Arial"/>
-          <w:b/>
-          <w:i/>
-        </w:rPr>
-        <w:t xml:space="preserve">e </w:t>
-      </w:r>
-      <w:bookmarkStart w:id="0" w:name="_GoBack"/>
-      <w:r>
-        <w:rPr>
-          <w:rFonts w:ascii="Athelas Regular" w:hAnsi="Athelas Regular" w:cs="Arial"/>
-          <w:b/>
-          <w:i/>
-          <w:strike/>
-        </w:rPr>
-        <w:t>d</w:t>
-      </w:r>
-      <w:r>
-        <w:rPr>
-          <w:rFonts w:ascii="Avenir Black" w:hAnsi="Avenir Black" w:cs="Arial"/>
-          <w:b/>
-          <w:i/>
-          <w:strike/>
-        </w:rPr>
-        <w:t>i</w:t>
-      </w:r>
-      <w:r>
-        <w:rPr>
-          <w:rFonts w:ascii="Bangla MN" w:hAnsi="Bangla MN" w:cs="Arial"/>
-          <w:b/>
-          <w:i/>
-          <w:strike/>
-        </w:rPr>
-        <w:t>f</w:t>
-      </w:r>
-      <w:r>
-        <w:rPr>
-          <w:rFonts w:ascii="Baskerville" w:hAnsi="Baskerville" w:cs="Arial"/>
-          <w:b/>
-          <w:i/>
-          <w:strike/>
-        </w:rPr>
-        <w:t>f</w:t>
-      </w:r>
-      <w:r>
-        <w:rPr>
-          <w:rFonts w:ascii="Baskerville Old Face" w:hAnsi="Baskerville Old Face" w:cs="Arial"/>
-          <w:b/>
-          <w:i/>
-          <w:strike/>
-        </w:rPr>
-        <w:t>e</w:t>
-      </w:r>
-      <w:r>
-        <w:rPr>
-          <w:rFonts w:ascii="Bauhaus 93" w:hAnsi="Bauhaus 93" w:cs="Arial"/>
-          <w:b/>
-          <w:i/>
-          <w:strike/>
-        </w:rPr>
-        <w:t>r</w:t>
-      </w:r>
-      <w:r>
-        <w:rPr>
-          <w:rFonts w:ascii="Times New Roman" w:hAnsi="Times New Roman" w:cs="Times New Roman"/>
-          <w:b/>
-          <w:i/>
-          <w:strike/>
-        </w:rPr>
-        <w:t>e</w:t>
-      </w:r>
-      <w:r>
-        <w:rPr>
-          <w:rFonts w:ascii="Bernard MT Condensed" w:hAnsi="Bernard MT Condensed" w:cs="Times New Roman"/>
-          <w:b/>
-          <w:i/>
-          <w:strike/>
-        </w:rPr>
-        <w:t>n</w:t>
-      </w:r>
-      <w:r>
-        <w:rPr>
-          <w:rFonts w:ascii="Big Caslon" w:hAnsi="Big Caslon" w:cs="Big Caslon"/>
-          <w:b/>
-          <w:i/>
-          <w:strike/>
-        </w:rPr>
-        <w:t>t</w:t>
-      </w:r>
-      <w:bookmarkEnd w:id="0"/>
-      <w:r>
-        <w:rPr>
-          <w:rFonts w:ascii="Book Antiqua" w:hAnsi="Book Antiqua" w:cs="Big Caslon"/>
-          <w:b/>
-        </w:rPr>
-        <w:t xml:space="preserve"> </w:t>
-      </w:r>
-      <w:r>
-        <w:rPr>
-          <w:rFonts w:ascii="Bookman Old Style" w:hAnsi="Bookman Old Style" w:cs="Big Caslon"/>
-          <w:b/>
-        </w:rPr>
-        <w:t>f</w:t>
-      </w:r>
-      <w:r>
-        <w:rPr>
-          <w:rFonts w:ascii="Bookshelf Symbol 7" w:hAnsi="Bookshelf Symbol 7" w:cs="Big Caslon"/>
-          <w:b/>
-        </w:rPr>
-        <w:t>o</w:t>
-      </w:r>
-      <w:r>
-        <w:rPr>
-          <w:rFonts w:ascii="Braggadocio" w:hAnsi="Braggadocio" w:cs="Big Caslon"/>
-          <w:b/>
-        </w:rPr>
-        <w:t>n</w:t>
-      </w:r>
-      <w:r>
-        <w:rPr>
-          <w:rFonts w:ascii="Britannic Bold" w:hAnsi="Britannic Bold" w:cs="Big Caslon"/>
-          <w:b/>
-        </w:rPr>
-        <w:t>t</w:t>
-      </w:r>
-      <w:r>
-        <w:rPr>
-          <w:rFonts w:ascii="Brush Script MT Italic" w:hAnsi="Brush Script MT Italic" w:cs="Big Caslon"/>
-          <w:b/>
-        </w:rPr>
-        <w:t>s</w:t>
-      </w:r>
-      <w:r>
-        <w:rPr>
-          <w:rFonts w:ascii="Calibri" w:hAnsi="Calibri" w:cs="Big Caslon"/>
-          <w:b/>
-        </w:rPr>
-        <w:t>.</w:t>
-      </w:r>
-    </w:p>
-    <w:p>
-      <w:pPr>
-        <w:rPr>
-          <w:rFonts w:ascii="Calibri" w:hAnsi="Calibri" w:cs="Big Caslon"/>
-        </w:rPr>
-      </w:pPr>
-    </w:p>
-    <w:p>
-      <w:pPr>
-        <w:rPr>
-          <w:rFonts w:ascii="Calibri" w:hAnsi="Calibri" w:cs="Big Caslon"/>
-        </w:rPr>
-      </w:pPr>
-    </w:p>
-    <w:sectPr>
-      <w:pgSz w:w="12240" w:h="15840"/>
-      <w:pgMar w:top="1440" w:right="1800" w:bottom="1440" w:left="1800" w:header="720" w:footer="720" w:gutter="0"/>
-      <w:cols w:space="720"/>
-      <w:docGrid w:linePitch="360"/>
-    </w:sectPr>
-  </w:body>
-</w:document>
+<file path=word/document.xml><?xml version="1.0" encoding="UTF-8" standalone="yes"?>
+<w:document xmlns:wpc="http://schemas.microsoft.com/office/word/2010/wordprocessingCanvas" xmlns:mo="http://schemas.microsoft.com/office/mac/office/2008/main" xmlns:mc="http://schemas.openxmlformats.org/markup-compatibility/2006" xmlns:mv="urn:schemas-microsoft-com:mac:vml" xmlns:o="urn:schemas-microsoft-com:office:office" xmlns:r="http://schemas.openxmlformats.org/officeDocument/2006/relationships" xmlns:m="http://schemas.openxmlformats.org/officeDocument/2006/math" xmlns:v="urn:schemas-microsoft-com:vml" xmlns:wp14="http://schemas.microsoft.com/office/word/2010/wordprocessingDrawing" xmlns:wp="http://schemas.openxmlformats.org/drawingml/2006/wordprocessingDrawing" xmlns:w10="urn:schemas-microsoft-com:office:word" xmlns:w="http://schemas.openxmlformats.org/wordprocessingml/2006/main" xmlns:w14="http://schemas.microsoft.com/office/word/2010/wordml" xmlns:wpg="http://schemas.microsoft.com/office/word/2010/wordprocessingGroup" xmlns:wpi="http://schemas.microsoft.com/office/word/2010/wordprocessingInk" xmlns:wne="http://schemas.microsoft.com/office/word/2006/wordml" xmlns:wps="http://schemas.microsoft.com/office/word/2010/wordprocessingShape" mc:Ignorable="w14 wp14"><w:body><w:p><w:pPr><w:rPr><w:rFonts w:ascii="Calibri" w:hAnsi="Calibri" w:cs="Big Caslon"/></w:rPr></w:pPr><w:r><w:rPr><w:i/ ></w:rPr><w:t>  </w:t></w:r><w:r><w:t>T</w:t></w:r><w:r><w:rPr><w:rFonts w:ascii="Abadi MT Condensed Extra Bold" w:hAnsi="Abadi MT Condensed Extra Bold"/></w:rPr><w:t>h</w:t></w:r><w:r><w:rPr><w:rFonts w:ascii="Abadi MT Condensed Light" w:hAnsi="Abadi MT Condensed Light"/></w:rPr><w:t>e</w:t></w:r><w:r><w:rPr><w:rFonts w:ascii="American Typewriter" w:hAnsi="American Typewriter"/></w:rPr><w:t>s</w:t></w:r><w:r><w:rPr><w:rFonts w:ascii="Andale Mono" w:hAnsi="Andale Mono"/></w:rPr><w:t xml:space="preserve">e </w:t></w:r><w:r><w:rPr><w:rFonts w:ascii="Apple Chancery" w:hAnsi="Apple Chancery" w:cs="Apple Chancery"/></w:rPr><w:t>a</w:t></w:r><w:r><w:rPr><w:rFonts w:ascii="Apple Symbols" w:hAnsi="Apple Symbols" w:cs="Apple Symbols"/></w:rPr><w:t>r</w:t></w:r><w:r><w:rPr><w:rFonts w:ascii="Arial" w:hAnsi="Arial" w:cs="Arial"/></w:rPr><w:t xml:space="preserve">e </w:t></w:r><w:r><w:rPr><w:rFonts w:ascii="Athelas Regular" w:hAnsi="Athelas Regular" w:cs="Arial"/></w:rPr><w:t>d</w:t></w:r><w:r><w:rPr><w:rFonts w:ascii="Avenir Black" w:hAnsi="Avenir Black" w:cs="Arial"/></w:rPr><w:t>i</w:t></w:r><w:r><w:rPr><w:rFonts w:ascii="Bangla MN" w:hAnsi="Bangla MN" w:cs="Arial"/></w:rPr><w:t>f</w:t></w:r><w:r><w:rPr><w:rFonts w:ascii="Baskerville" w:hAnsi="Baskerville" w:cs="Arial"/></w:rPr><w:t>f</w:t></w:r><w:r><w:rPr><w:rFonts w:ascii="Baskerville Old Face" w:hAnsi="Baskerville Old Face" w:cs="Arial"/></w:rPr><w:t>e</w:t></w:r><w:r><w:rPr><w:rFonts w:ascii="Bauhaus 93" w:hAnsi="Bauhaus 93" w:cs="Arial"/></w:rPr><w:t>r</w:t></w:r><w:r><w:rPr><w:rFonts w:ascii="Times New Roman" w:hAnsi="Times New Roman" w:cs="Times New Roman"/></w:rPr><w:t>e</w:t></w:r><w:r><w:rPr><w:rFonts w:ascii="Bernard MT Condensed" w:hAnsi="Bernard MT Condensed" w:cs="Times New Roman"/></w:rPr><w:t>n</w:t></w:r><w:r><w:rPr><w:rFonts w:ascii="Big Caslon" w:hAnsi="Big Caslon" w:cs="Big Caslon"/></w:rPr><w:t>t</w:t></w:r><w:r><w:rPr><w:rFonts w:ascii="Book Antiqua" w:hAnsi="Book Antiqua" w:cs="Big Caslon"/></w:rPr><w:t xml:space="preserve"> </w:t></w:r><w:r><w:rPr><w:rFonts w:ascii="Bookman Old Style" w:hAnsi="Bookman Old Style" w:cs="Big Caslon"/></w:rPr><w:t>f</w:t></w:r><w:r><w:rPr><w:rFonts w:ascii="Bookshelf Symbol 7" w:hAnsi="Bookshelf Symbol 7" w:cs="Big Caslon"/></w:rPr><w:t>o</w:t></w:r><w:r><w:rPr><w:rFonts w:ascii="Braggadocio" w:hAnsi="Braggadocio" w:cs="Big Caslon"/></w:rPr><w:t>n</w:t></w:r><w:r><w:rPr><w:rFonts w:ascii="Britannic Bold" w:hAnsi="Britannic Bold" w:cs="Big Caslon"/></w:rPr><w:t>t</w:t></w:r><w:r><w:rPr><w:rFonts w:ascii="Brush Script MT Italic" w:hAnsi="Brush Script MT Italic" w:cs="Big Caslon"/></w:rPr><w:t>s</w:t></w:r><w:r><w:rPr><w:rFonts w:ascii="Calibri" w:hAnsi="Calibri" w:cs="Big Caslon"/></w:rPr><w:t>.</w:t></w:r></w:p><w:p><w:pPr><w:rPr><w:rFonts w:ascii="Calibri" w:hAnsi="Calibri" w:cs="Big Caslon"/></w:rPr></w:pPr></w:p><w:p><w:pPr><w:rPr><w:rFonts w:ascii="Calibri" w:hAnsi="Calibri" w:cs="Big Caslon"/><w:b/></w:rPr></w:pPr><w:r><w:rPr><w:b/></w:rPr><w:t>T</w:t></w:r><w:r><w:rPr><w:rFonts w:ascii="Abadi MT Condensed Extra Bold" w:hAnsi="Abadi MT Condensed Extra Bold"/><w:b/></w:rPr><w:t>h</w:t></w:r><w:r><w:rPr><w:rFonts w:ascii="Abadi MT Condensed Light" w:hAnsi="Abadi MT Condensed Light"/><w:b/></w:rPr><w:t>e</w:t></w:r><w:r><w:rPr><w:rFonts w:ascii="American Typewriter" w:hAnsi="American Typewriter"/><w:b/></w:rPr><w:t>s</w:t></w:r><w:r><w:rPr><w:rFonts w:ascii="Andale Mono" w:hAnsi="Andale Mono"/><w:b/></w:rPr><w:t xml:space="preserve">e </w:t></w:r><w:r><w:rPr><w:rFonts w:ascii="Apple Chancery" w:hAnsi="Apple Chancery" w:cs="Apple Chancery"/><w:b/><w:i/></w:rPr><w:t>a</w:t></w:r><w:r><w:rPr><w:rFonts w:ascii="Apple Symbols" w:hAnsi="Apple Symbols" w:cs="Apple Symbols"/><w:b/><w:i/></w:rPr><w:t>r</w:t></w:r><w:r><w:rPr><w:rFonts w:ascii="Arial" w:hAnsi="Arial" w:cs="Arial"/><w:b/><w:i/></w:rPr><w:t xml:space="preserve">e </w:t></w:r><w:bookmarkStart w:id="0" w:name="_GoBack"/><w:r><w:rPr><w:rFonts w:ascii="Athelas Regular" w:hAnsi="Athelas Regular" w:cs="Arial"/><w:b/><w:i/><w:strike/></w:rPr><w:t>d</w:t></w:r><w:r><w:rPr><w:rFonts w:ascii="Avenir Black" w:hAnsi="Avenir Black" w:cs="Arial"/><w:b/><w:i/><w:strike/></w:rPr><w:t>i</w:t></w:r><w:r><w:rPr><w:rFonts w:ascii="Bangla MN" w:hAnsi="Bangla MN" w:cs="Arial"/><w:b/><w:i/><w:strike/></w:rPr><w:t>f</w:t></w:r><w:r><w:rPr><w:rFonts w:ascii="Baskerville" w:hAnsi="Baskerville" w:cs="Arial"/><w:b/><w:i/><w:strike/></w:rPr><w:t>f</w:t></w:r><w:r><w:rPr><w:rFonts w:ascii="Baskerville Old Face" w:hAnsi="Baskerville Old Face" w:cs="Arial"/><w:b/><w:i/><w:strike/></w:rPr><w:t>e</w:t></w:r><w:r><w:rPr><w:rFonts w:ascii="Bauhaus 93" w:hAnsi="Bauhaus 93" w:cs="Arial"/><w:b/><w:i/><w:strike/></w:rPr><w:t>r</w:t></w:r><w:r><w:rPr><w:rFonts w:ascii="Times New Roman" w:hAnsi="Times New Roman" w:cs="Times New Roman"/><w:b/><w:i/><w:strike/></w:rPr><w:t>e</w:t></w:r><w:r><w:rPr><w:rFonts w:ascii="Bernard MT Condensed" w:hAnsi="Bernard MT Condensed" w:cs="Times New Roman"/><w:b/><w:i/><w:strike/></w:rPr><w:t>n</w:t></w:r><w:r><w:rPr><w:rFonts w:ascii="Big Caslon" w:hAnsi="Big Caslon" w:cs="Big Caslon"/><w:b/><w:i/><w:strike/></w:rPr><w:t>t</w:t></w:r><w:bookmarkEnd w:id="0"/><w:r><w:rPr><w:rFonts w:ascii="Book Antiqua" w:hAnsi="Book Antiqua" w:cs="Big Caslon"/><w:b/></w:rPr><w:t xml:space="preserve"> </w:t></w:r><w:r><w:rPr><w:rFonts w:ascii="Bookman Old Style" w:hAnsi="Bookman Old Style" w:cs="Big Caslon"/><w:b/></w:rPr><w:t>f</w:t></w:r><w:r><w:rPr><w:rFonts w:ascii="Bookshelf Symbol 7" w:hAnsi="Bookshelf Symbol 7" w:cs="Big Caslon"/><w:b/></w:rPr><w:t>o</w:t></w:r><w:r><w:rPr><w:rFonts w:ascii="Braggadocio" w:hAnsi="Braggadocio" w:cs="Big Caslon"/><w:b/></w:rPr><w:t>n</w:t></w:r><w:r><w:rPr><w:rFonts w:ascii="Britannic Bold" w:hAnsi="Britannic Bold" w:cs="Big Caslon"/><w:b/></w:rPr><w:t>t</w:t></w:r><w:r><w:rPr><w:rFonts w:ascii="Brush Script MT Italic" w:hAnsi="Brush Script MT Italic" w:cs="Big Caslon"/><w:b/></w:rPr><w:t>s</w:t></w:r><w:r><w:rPr><w:rFonts w:ascii="Calibri" w:hAnsi="Calibri" w:cs="Big Caslon"/><w:b/></w:rPr><w:t>.</w:t></w:r></w:p><w:p><w:pPr><w:rPr><w:rFonts w:ascii="Calibri" w:hAnsi="Calibri" w:cs="Big Caslon"/></w:rPr></w:pPr></w:p><w:p><w:pPr><w:rPr><w:rFonts w:ascii="Calibri" w:hAnsi="Calibri" w:cs="Big Caslon"/></w:rPr></w:pPr></w:p><w:sectPr><w:pgSz w:w="12240" w:h="15840"/><w:pgMar w:top="1440" w:right="1800" w:bottom="1440" w:left="1800" w:header="720" w:footer="720" w:gutter="0"/><w:cols w:space="720"/><w:docGrid w:linePitch="360"/></w:sectPr></w:body></w:document>
+
 </file>
 
 <file path=word/styles.xml><?xml version="1.0" encoding="utf-8"?>

</xml_diff>